<commit_message>
Updated lab and office hours
</commit_message>
<xml_diff>
--- a/CS297_Syllabus.docx
+++ b/CS297_Syllabus.docx
@@ -1,6 +1,6 @@
 
 <file path=word/document.xml><?xml version="1.0" encoding="utf-8"?>
-<w:document xmlns:wpc="http://schemas.microsoft.com/office/word/2010/wordprocessingCanvas" xmlns:cx="http://schemas.microsoft.com/office/drawing/2014/chartex" xmlns:cx1="http://schemas.microsoft.com/office/drawing/2015/9/8/chartex" xmlns:cx2="http://schemas.microsoft.com/office/drawing/2015/10/21/chartex" xmlns:cx3="http://schemas.microsoft.com/office/drawing/2016/5/9/chartex" xmlns:cx4="http://schemas.microsoft.com/office/drawing/2016/5/10/chartex" xmlns:cx5="http://schemas.microsoft.com/office/drawing/2016/5/11/chartex" xmlns:cx6="http://schemas.microsoft.com/office/drawing/2016/5/12/chartex" xmlns:cx7="http://schemas.microsoft.com/office/drawing/2016/5/13/chartex" xmlns:cx8="http://schemas.microsoft.com/office/drawing/2016/5/14/chartex" xmlns:mc="http://schemas.openxmlformats.org/markup-compatibility/2006" xmlns:aink="http://schemas.microsoft.com/office/drawing/2016/ink" xmlns:am3d="http://schemas.microsoft.com/office/drawing/2017/model3d" xmlns:o="urn:schemas-microsoft-com:office:office" xmlns:r="http://schemas.openxmlformats.org/officeDocument/2006/relationships" xmlns:m="http://schemas.openxmlformats.org/officeDocument/2006/math" xmlns:v="urn:schemas-microsoft-com:vml" xmlns:wp14="http://schemas.microsoft.com/office/word/2010/wordprocessingDrawing" xmlns:wp="http://schemas.openxmlformats.org/drawingml/2006/wordprocessingDrawing" xmlns:w10="urn:schemas-microsoft-com:office:word" xmlns:w="http://schemas.openxmlformats.org/wordprocessingml/2006/main" xmlns:w14="http://schemas.microsoft.com/office/word/2010/wordml" xmlns:w15="http://schemas.microsoft.com/office/word/2012/wordml" xmlns:w16cid="http://schemas.microsoft.com/office/word/2016/wordml/cid" xmlns:w16se="http://schemas.microsoft.com/office/word/2015/wordml/symex" xmlns:wpg="http://schemas.microsoft.com/office/word/2010/wordprocessingGroup" xmlns:wpi="http://schemas.microsoft.com/office/word/2010/wordprocessingInk" xmlns:wne="http://schemas.microsoft.com/office/word/2006/wordml" xmlns:wps="http://schemas.microsoft.com/office/word/2010/wordprocessingShape" mc:Ignorable="w14 w15 w16se w16cid wp14">
+<w:document xmlns:wpc="http://schemas.microsoft.com/office/word/2010/wordprocessingCanvas" xmlns:mo="http://schemas.microsoft.com/office/mac/office/2008/main" xmlns:mc="http://schemas.openxmlformats.org/markup-compatibility/2006" xmlns:mv="urn:schemas-microsoft-com:mac:vml" xmlns:o="urn:schemas-microsoft-com:office:office" xmlns:r="http://schemas.openxmlformats.org/officeDocument/2006/relationships" xmlns:m="http://schemas.openxmlformats.org/officeDocument/2006/math" xmlns:v="urn:schemas-microsoft-com:vml" xmlns:wp14="http://schemas.microsoft.com/office/word/2010/wordprocessingDrawing" xmlns:wp="http://schemas.openxmlformats.org/drawingml/2006/wordprocessingDrawing" xmlns:w10="urn:schemas-microsoft-com:office:word" xmlns:w="http://schemas.openxmlformats.org/wordprocessingml/2006/main" xmlns:w14="http://schemas.microsoft.com/office/word/2010/wordml" xmlns:w15="http://schemas.microsoft.com/office/word/2012/wordml" xmlns:wpg="http://schemas.microsoft.com/office/word/2010/wordprocessingGroup" xmlns:wpi="http://schemas.microsoft.com/office/word/2010/wordprocessingInk" xmlns:wne="http://schemas.microsoft.com/office/word/2006/wordml" xmlns:wps="http://schemas.microsoft.com/office/word/2010/wordprocessingShape" mc:Ignorable="w14 w15 wp14">
   <w:body>
     <w:tbl>
       <w:tblPr>
@@ -175,10 +175,23 @@
           </w:tcPr>
           <w:p>
             <w:r>
-              <w:t>M, Tu, W, Th:</w:t>
-            </w:r>
-            <w:r>
-              <w:t xml:space="preserve"> 12:00 – 1:50</w:t>
+              <w:t xml:space="preserve">M, </w:t>
+            </w:r>
+            <w:proofErr w:type="spellStart"/>
+            <w:r>
+              <w:t>Tu</w:t>
+            </w:r>
+            <w:proofErr w:type="spellEnd"/>
+            <w:r>
+              <w:t xml:space="preserve">, W, </w:t>
+            </w:r>
+            <w:proofErr w:type="spellStart"/>
+            <w:r>
+              <w:t>Th</w:t>
+            </w:r>
+            <w:proofErr w:type="spellEnd"/>
+            <w:r>
+              <w:t>: 12:00 – 1:50</w:t>
             </w:r>
           </w:p>
         </w:tc>
@@ -455,8 +468,6 @@
               </w:rPr>
               <w:t>Office h</w:t>
             </w:r>
-            <w:bookmarkStart w:id="0" w:name="_GoBack"/>
-            <w:bookmarkEnd w:id="0"/>
             <w:r>
               <w:rPr>
                 <w:b/>
@@ -493,19 +504,28 @@
               </w:rPr>
               <w:t xml:space="preserve">M – </w:t>
             </w:r>
-            <w:r>
-              <w:rPr>
-                <w:sz w:val="22"/>
-                <w:szCs w:val="22"/>
-              </w:rPr>
-              <w:t xml:space="preserve">Th </w:t>
-            </w:r>
-            <w:r>
-              <w:rPr>
-                <w:sz w:val="22"/>
-                <w:szCs w:val="22"/>
-              </w:rPr>
-              <w:t>2</w:t>
+            <w:proofErr w:type="spellStart"/>
+            <w:r>
+              <w:rPr>
+                <w:sz w:val="22"/>
+                <w:szCs w:val="22"/>
+              </w:rPr>
+              <w:t>Th</w:t>
+            </w:r>
+            <w:proofErr w:type="spellEnd"/>
+            <w:r>
+              <w:rPr>
+                <w:sz w:val="22"/>
+                <w:szCs w:val="22"/>
+              </w:rPr>
+              <w:t xml:space="preserve"> </w:t>
+            </w:r>
+            <w:r>
+              <w:rPr>
+                <w:sz w:val="22"/>
+                <w:szCs w:val="22"/>
+              </w:rPr>
+              <w:t>4</w:t>
             </w:r>
             <w:r>
               <w:rPr>
@@ -533,7 +553,7 @@
                 <w:sz w:val="22"/>
                 <w:szCs w:val="22"/>
               </w:rPr>
-              <w:t>3:0</w:t>
+              <w:t>4:5</w:t>
             </w:r>
             <w:r>
               <w:rPr>
@@ -562,6 +582,24 @@
                 <w:vertAlign w:val="subscript"/>
               </w:rPr>
             </w:pPr>
+            <w:r>
+              <w:rPr>
+                <w:b/>
+                <w:bCs/>
+                <w:sz w:val="22"/>
+                <w:szCs w:val="22"/>
+              </w:rPr>
+              <w:t>Lab</w:t>
+            </w:r>
+            <w:r>
+              <w:rPr>
+                <w:b/>
+                <w:bCs/>
+                <w:sz w:val="22"/>
+                <w:szCs w:val="22"/>
+              </w:rPr>
+              <w:t xml:space="preserve"> hours</w:t>
+            </w:r>
           </w:p>
         </w:tc>
         <w:tc>
@@ -575,7 +613,11 @@
             </w:tcBorders>
             <w:shd w:val="clear" w:color="auto" w:fill="auto"/>
           </w:tcPr>
-          <w:p/>
+          <w:p>
+            <w:r>
+              <w:t>M, W 10:00 – 11:30</w:t>
+            </w:r>
+          </w:p>
         </w:tc>
       </w:tr>
     </w:tbl>
@@ -613,6 +655,8 @@
         </w:rPr>
         <w:t>Course Description</w:t>
       </w:r>
+      <w:bookmarkStart w:id="0" w:name="_GoBack"/>
+      <w:bookmarkEnd w:id="0"/>
     </w:p>
     <w:p>
       <w:pPr>
@@ -844,8 +888,21 @@
         <w:t>Systems Analysis and Design in a Changing World</w:t>
       </w:r>
       <w:r>
-        <w:t>, Satzinger, Jackson, and Burd</w:t>
-      </w:r>
+        <w:t xml:space="preserve">, </w:t>
+      </w:r>
+      <w:proofErr w:type="spellStart"/>
+      <w:r>
+        <w:t>Satzinger</w:t>
+      </w:r>
+      <w:proofErr w:type="spellEnd"/>
+      <w:r>
+        <w:t xml:space="preserve">, Jackson, and </w:t>
+      </w:r>
+      <w:proofErr w:type="spellStart"/>
+      <w:r>
+        <w:t>Burd</w:t>
+      </w:r>
+      <w:proofErr w:type="spellEnd"/>
     </w:p>
     <w:p>
       <w:pPr>
@@ -951,8 +1008,13 @@
       <w:r>
         <w:t xml:space="preserve">Visual Studio, Eclipse, Unity, Azure, </w:t>
       </w:r>
-      <w:r>
-        <w:t xml:space="preserve">git, issue tracking, </w:t>
+      <w:proofErr w:type="spellStart"/>
+      <w:r>
+        <w:t>git</w:t>
+      </w:r>
+      <w:proofErr w:type="spellEnd"/>
+      <w:r>
+        <w:t xml:space="preserve">, issue tracking, </w:t>
       </w:r>
       <w:r>
         <w:t xml:space="preserve">project management, </w:t>
@@ -2889,12 +2951,21 @@
         </w:rPr>
         <w:t xml:space="preserve">Students will be trusted to accurately report their class and team participation, </w:t>
       </w:r>
+      <w:proofErr w:type="spellStart"/>
       <w:r>
         <w:rPr>
           <w:sz w:val="22"/>
           <w:szCs w:val="22"/>
         </w:rPr>
-        <w:t>Git commits and pull requests</w:t>
+        <w:t>Git</w:t>
+      </w:r>
+      <w:proofErr w:type="spellEnd"/>
+      <w:r>
+        <w:rPr>
+          <w:sz w:val="22"/>
+          <w:szCs w:val="22"/>
+        </w:rPr>
+        <w:t xml:space="preserve"> commits and pull requests</w:t>
       </w:r>
       <w:r>
         <w:rPr>
@@ -4095,7 +4166,25 @@
                 <w:sz w:val="22"/>
                 <w:szCs w:val="22"/>
               </w:rPr>
-              <w:t xml:space="preserve"> and Git repositories</w:t>
+              <w:t xml:space="preserve"> and </w:t>
+            </w:r>
+            <w:proofErr w:type="spellStart"/>
+            <w:r>
+              <w:rPr>
+                <w:b/>
+                <w:sz w:val="22"/>
+                <w:szCs w:val="22"/>
+              </w:rPr>
+              <w:t>Git</w:t>
+            </w:r>
+            <w:proofErr w:type="spellEnd"/>
+            <w:r>
+              <w:rPr>
+                <w:b/>
+                <w:sz w:val="22"/>
+                <w:szCs w:val="22"/>
+              </w:rPr>
+              <w:t xml:space="preserve"> repositories</w:t>
             </w:r>
           </w:p>
         </w:tc>
@@ -4125,7 +4214,23 @@
                 <w:sz w:val="22"/>
                 <w:szCs w:val="22"/>
               </w:rPr>
-              <w:t>Write user stories, set up project management, set up a Git repository</w:t>
+              <w:t xml:space="preserve">Write user stories, set up project management, set up a </w:t>
+            </w:r>
+            <w:proofErr w:type="spellStart"/>
+            <w:r>
+              <w:rPr>
+                <w:sz w:val="22"/>
+                <w:szCs w:val="22"/>
+              </w:rPr>
+              <w:t>Git</w:t>
+            </w:r>
+            <w:proofErr w:type="spellEnd"/>
+            <w:r>
+              <w:rPr>
+                <w:sz w:val="22"/>
+                <w:szCs w:val="22"/>
+              </w:rPr>
+              <w:t xml:space="preserve"> repository</w:t>
             </w:r>
           </w:p>
         </w:tc>
@@ -4188,7 +4293,23 @@
                 <w:sz w:val="22"/>
                 <w:szCs w:val="22"/>
               </w:rPr>
-              <w:t>Practice using Git and Agile tools</w:t>
+              <w:t xml:space="preserve">Practice using </w:t>
+            </w:r>
+            <w:proofErr w:type="spellStart"/>
+            <w:r>
+              <w:rPr>
+                <w:sz w:val="22"/>
+                <w:szCs w:val="22"/>
+              </w:rPr>
+              <w:t>Git</w:t>
+            </w:r>
+            <w:proofErr w:type="spellEnd"/>
+            <w:r>
+              <w:rPr>
+                <w:sz w:val="22"/>
+                <w:szCs w:val="22"/>
+              </w:rPr>
+              <w:t xml:space="preserve"> and Agile tools</w:t>
             </w:r>
           </w:p>
         </w:tc>
@@ -4290,6 +4411,7 @@
                 <w:szCs w:val="22"/>
               </w:rPr>
             </w:pPr>
+            <w:proofErr w:type="spellStart"/>
             <w:r>
               <w:rPr>
                 <w:b/>
@@ -4298,6 +4420,7 @@
               </w:rPr>
               <w:t>Git</w:t>
             </w:r>
+            <w:proofErr w:type="spellEnd"/>
             <w:r>
               <w:rPr>
                 <w:b/>
@@ -6328,7 +6451,7 @@
 </file>
 
 <file path=word/endnotes.xml><?xml version="1.0" encoding="utf-8"?>
-<w:endnotes xmlns:wpc="http://schemas.microsoft.com/office/word/2010/wordprocessingCanvas" xmlns:cx="http://schemas.microsoft.com/office/drawing/2014/chartex" xmlns:cx1="http://schemas.microsoft.com/office/drawing/2015/9/8/chartex" xmlns:cx2="http://schemas.microsoft.com/office/drawing/2015/10/21/chartex" xmlns:cx3="http://schemas.microsoft.com/office/drawing/2016/5/9/chartex" xmlns:cx4="http://schemas.microsoft.com/office/drawing/2016/5/10/chartex" xmlns:cx5="http://schemas.microsoft.com/office/drawing/2016/5/11/chartex" xmlns:cx6="http://schemas.microsoft.com/office/drawing/2016/5/12/chartex" xmlns:cx7="http://schemas.microsoft.com/office/drawing/2016/5/13/chartex" xmlns:cx8="http://schemas.microsoft.com/office/drawing/2016/5/14/chartex" xmlns:mc="http://schemas.openxmlformats.org/markup-compatibility/2006" xmlns:aink="http://schemas.microsoft.com/office/drawing/2016/ink" xmlns:am3d="http://schemas.microsoft.com/office/drawing/2017/model3d" xmlns:o="urn:schemas-microsoft-com:office:office" xmlns:r="http://schemas.openxmlformats.org/officeDocument/2006/relationships" xmlns:m="http://schemas.openxmlformats.org/officeDocument/2006/math" xmlns:v="urn:schemas-microsoft-com:vml" xmlns:wp14="http://schemas.microsoft.com/office/word/2010/wordprocessingDrawing" xmlns:wp="http://schemas.openxmlformats.org/drawingml/2006/wordprocessingDrawing" xmlns:w10="urn:schemas-microsoft-com:office:word" xmlns:w="http://schemas.openxmlformats.org/wordprocessingml/2006/main" xmlns:w14="http://schemas.microsoft.com/office/word/2010/wordml" xmlns:w15="http://schemas.microsoft.com/office/word/2012/wordml" xmlns:w16cid="http://schemas.microsoft.com/office/word/2016/wordml/cid" xmlns:w16se="http://schemas.microsoft.com/office/word/2015/wordml/symex" xmlns:wpg="http://schemas.microsoft.com/office/word/2010/wordprocessingGroup" xmlns:wpi="http://schemas.microsoft.com/office/word/2010/wordprocessingInk" xmlns:wne="http://schemas.microsoft.com/office/word/2006/wordml" xmlns:wps="http://schemas.microsoft.com/office/word/2010/wordprocessingShape" mc:Ignorable="w14 w15 w16se w16cid wp14">
+<w:endnotes xmlns:wpc="http://schemas.microsoft.com/office/word/2010/wordprocessingCanvas" xmlns:mo="http://schemas.microsoft.com/office/mac/office/2008/main" xmlns:mc="http://schemas.openxmlformats.org/markup-compatibility/2006" xmlns:mv="urn:schemas-microsoft-com:mac:vml" xmlns:o="urn:schemas-microsoft-com:office:office" xmlns:r="http://schemas.openxmlformats.org/officeDocument/2006/relationships" xmlns:m="http://schemas.openxmlformats.org/officeDocument/2006/math" xmlns:v="urn:schemas-microsoft-com:vml" xmlns:wp14="http://schemas.microsoft.com/office/word/2010/wordprocessingDrawing" xmlns:wp="http://schemas.openxmlformats.org/drawingml/2006/wordprocessingDrawing" xmlns:w10="urn:schemas-microsoft-com:office:word" xmlns:w="http://schemas.openxmlformats.org/wordprocessingml/2006/main" xmlns:w14="http://schemas.microsoft.com/office/word/2010/wordml" xmlns:w15="http://schemas.microsoft.com/office/word/2012/wordml" xmlns:wpg="http://schemas.microsoft.com/office/word/2010/wordprocessingGroup" xmlns:wpi="http://schemas.microsoft.com/office/word/2010/wordprocessingInk" xmlns:wne="http://schemas.microsoft.com/office/word/2006/wordml" xmlns:wps="http://schemas.microsoft.com/office/word/2010/wordprocessingShape" mc:Ignorable="w14 w15 wp14">
   <w:endnote w:type="separator" w:id="-1">
     <w:p>
       <w:r>
@@ -6347,7 +6470,7 @@
 </file>
 
 <file path=word/footer1.xml><?xml version="1.0" encoding="utf-8"?>
-<w:ftr xmlns:wpc="http://schemas.microsoft.com/office/word/2010/wordprocessingCanvas" xmlns:cx="http://schemas.microsoft.com/office/drawing/2014/chartex" xmlns:cx1="http://schemas.microsoft.com/office/drawing/2015/9/8/chartex" xmlns:cx2="http://schemas.microsoft.com/office/drawing/2015/10/21/chartex" xmlns:cx3="http://schemas.microsoft.com/office/drawing/2016/5/9/chartex" xmlns:cx4="http://schemas.microsoft.com/office/drawing/2016/5/10/chartex" xmlns:cx5="http://schemas.microsoft.com/office/drawing/2016/5/11/chartex" xmlns:cx6="http://schemas.microsoft.com/office/drawing/2016/5/12/chartex" xmlns:cx7="http://schemas.microsoft.com/office/drawing/2016/5/13/chartex" xmlns:cx8="http://schemas.microsoft.com/office/drawing/2016/5/14/chartex" xmlns:mc="http://schemas.openxmlformats.org/markup-compatibility/2006" xmlns:aink="http://schemas.microsoft.com/office/drawing/2016/ink" xmlns:am3d="http://schemas.microsoft.com/office/drawing/2017/model3d" xmlns:o="urn:schemas-microsoft-com:office:office" xmlns:r="http://schemas.openxmlformats.org/officeDocument/2006/relationships" xmlns:m="http://schemas.openxmlformats.org/officeDocument/2006/math" xmlns:v="urn:schemas-microsoft-com:vml" xmlns:wp14="http://schemas.microsoft.com/office/word/2010/wordprocessingDrawing" xmlns:wp="http://schemas.openxmlformats.org/drawingml/2006/wordprocessingDrawing" xmlns:w10="urn:schemas-microsoft-com:office:word" xmlns:w="http://schemas.openxmlformats.org/wordprocessingml/2006/main" xmlns:w14="http://schemas.microsoft.com/office/word/2010/wordml" xmlns:w15="http://schemas.microsoft.com/office/word/2012/wordml" xmlns:w16cid="http://schemas.microsoft.com/office/word/2016/wordml/cid" xmlns:w16se="http://schemas.microsoft.com/office/word/2015/wordml/symex" xmlns:wpg="http://schemas.microsoft.com/office/word/2010/wordprocessingGroup" xmlns:wpi="http://schemas.microsoft.com/office/word/2010/wordprocessingInk" xmlns:wne="http://schemas.microsoft.com/office/word/2006/wordml" xmlns:wps="http://schemas.microsoft.com/office/word/2010/wordprocessingShape" mc:Ignorable="w14 w15 w16se w16cid wp14">
+<w:ftr xmlns:wpc="http://schemas.microsoft.com/office/word/2010/wordprocessingCanvas" xmlns:mo="http://schemas.microsoft.com/office/mac/office/2008/main" xmlns:mc="http://schemas.openxmlformats.org/markup-compatibility/2006" xmlns:mv="urn:schemas-microsoft-com:mac:vml" xmlns:o="urn:schemas-microsoft-com:office:office" xmlns:r="http://schemas.openxmlformats.org/officeDocument/2006/relationships" xmlns:m="http://schemas.openxmlformats.org/officeDocument/2006/math" xmlns:v="urn:schemas-microsoft-com:vml" xmlns:wp14="http://schemas.microsoft.com/office/word/2010/wordprocessingDrawing" xmlns:wp="http://schemas.openxmlformats.org/drawingml/2006/wordprocessingDrawing" xmlns:w10="urn:schemas-microsoft-com:office:word" xmlns:w="http://schemas.openxmlformats.org/wordprocessingml/2006/main" xmlns:w14="http://schemas.microsoft.com/office/word/2010/wordml" xmlns:w15="http://schemas.microsoft.com/office/word/2012/wordml" xmlns:wpg="http://schemas.microsoft.com/office/word/2010/wordprocessingGroup" xmlns:wpi="http://schemas.microsoft.com/office/word/2010/wordprocessingInk" xmlns:wne="http://schemas.microsoft.com/office/word/2006/wordml" xmlns:wps="http://schemas.microsoft.com/office/word/2010/wordprocessingShape" mc:Ignorable="w14 w15 wp14">
   <w:p>
     <w:pPr>
       <w:pStyle w:val="Footer"/>
@@ -6358,6 +6481,8 @@
     </w:r>
     <w:r>
       <w:tab/>
+    </w:r>
+    <w:r>
       <w:t xml:space="preserve">Page </w:t>
     </w:r>
     <w:r>
@@ -6435,7 +6560,7 @@
 </file>
 
 <file path=word/footnotes.xml><?xml version="1.0" encoding="utf-8"?>
-<w:footnotes xmlns:wpc="http://schemas.microsoft.com/office/word/2010/wordprocessingCanvas" xmlns:cx="http://schemas.microsoft.com/office/drawing/2014/chartex" xmlns:cx1="http://schemas.microsoft.com/office/drawing/2015/9/8/chartex" xmlns:cx2="http://schemas.microsoft.com/office/drawing/2015/10/21/chartex" xmlns:cx3="http://schemas.microsoft.com/office/drawing/2016/5/9/chartex" xmlns:cx4="http://schemas.microsoft.com/office/drawing/2016/5/10/chartex" xmlns:cx5="http://schemas.microsoft.com/office/drawing/2016/5/11/chartex" xmlns:cx6="http://schemas.microsoft.com/office/drawing/2016/5/12/chartex" xmlns:cx7="http://schemas.microsoft.com/office/drawing/2016/5/13/chartex" xmlns:cx8="http://schemas.microsoft.com/office/drawing/2016/5/14/chartex" xmlns:mc="http://schemas.openxmlformats.org/markup-compatibility/2006" xmlns:aink="http://schemas.microsoft.com/office/drawing/2016/ink" xmlns:am3d="http://schemas.microsoft.com/office/drawing/2017/model3d" xmlns:o="urn:schemas-microsoft-com:office:office" xmlns:r="http://schemas.openxmlformats.org/officeDocument/2006/relationships" xmlns:m="http://schemas.openxmlformats.org/officeDocument/2006/math" xmlns:v="urn:schemas-microsoft-com:vml" xmlns:wp14="http://schemas.microsoft.com/office/word/2010/wordprocessingDrawing" xmlns:wp="http://schemas.openxmlformats.org/drawingml/2006/wordprocessingDrawing" xmlns:w10="urn:schemas-microsoft-com:office:word" xmlns:w="http://schemas.openxmlformats.org/wordprocessingml/2006/main" xmlns:w14="http://schemas.microsoft.com/office/word/2010/wordml" xmlns:w15="http://schemas.microsoft.com/office/word/2012/wordml" xmlns:w16cid="http://schemas.microsoft.com/office/word/2016/wordml/cid" xmlns:w16se="http://schemas.microsoft.com/office/word/2015/wordml/symex" xmlns:wpg="http://schemas.microsoft.com/office/word/2010/wordprocessingGroup" xmlns:wpi="http://schemas.microsoft.com/office/word/2010/wordprocessingInk" xmlns:wne="http://schemas.microsoft.com/office/word/2006/wordml" xmlns:wps="http://schemas.microsoft.com/office/word/2010/wordprocessingShape" mc:Ignorable="w14 w15 w16se w16cid wp14">
+<w:footnotes xmlns:wpc="http://schemas.microsoft.com/office/word/2010/wordprocessingCanvas" xmlns:mo="http://schemas.microsoft.com/office/mac/office/2008/main" xmlns:mc="http://schemas.openxmlformats.org/markup-compatibility/2006" xmlns:mv="urn:schemas-microsoft-com:mac:vml" xmlns:o="urn:schemas-microsoft-com:office:office" xmlns:r="http://schemas.openxmlformats.org/officeDocument/2006/relationships" xmlns:m="http://schemas.openxmlformats.org/officeDocument/2006/math" xmlns:v="urn:schemas-microsoft-com:vml" xmlns:wp14="http://schemas.microsoft.com/office/word/2010/wordprocessingDrawing" xmlns:wp="http://schemas.openxmlformats.org/drawingml/2006/wordprocessingDrawing" xmlns:w10="urn:schemas-microsoft-com:office:word" xmlns:w="http://schemas.openxmlformats.org/wordprocessingml/2006/main" xmlns:w14="http://schemas.microsoft.com/office/word/2010/wordml" xmlns:w15="http://schemas.microsoft.com/office/word/2012/wordml" xmlns:wpg="http://schemas.microsoft.com/office/word/2010/wordprocessingGroup" xmlns:wpi="http://schemas.microsoft.com/office/word/2010/wordprocessingInk" xmlns:wne="http://schemas.microsoft.com/office/word/2006/wordml" xmlns:wps="http://schemas.microsoft.com/office/word/2010/wordprocessingShape" mc:Ignorable="w14 w15 wp14">
   <w:footnote w:type="separator" w:id="-1">
     <w:p>
       <w:r>
@@ -6454,7 +6579,7 @@
 </file>
 
 <file path=word/header1.xml><?xml version="1.0" encoding="utf-8"?>
-<w:hdr xmlns:wpc="http://schemas.microsoft.com/office/word/2010/wordprocessingCanvas" xmlns:cx="http://schemas.microsoft.com/office/drawing/2014/chartex" xmlns:cx1="http://schemas.microsoft.com/office/drawing/2015/9/8/chartex" xmlns:cx2="http://schemas.microsoft.com/office/drawing/2015/10/21/chartex" xmlns:cx3="http://schemas.microsoft.com/office/drawing/2016/5/9/chartex" xmlns:cx4="http://schemas.microsoft.com/office/drawing/2016/5/10/chartex" xmlns:cx5="http://schemas.microsoft.com/office/drawing/2016/5/11/chartex" xmlns:cx6="http://schemas.microsoft.com/office/drawing/2016/5/12/chartex" xmlns:cx7="http://schemas.microsoft.com/office/drawing/2016/5/13/chartex" xmlns:cx8="http://schemas.microsoft.com/office/drawing/2016/5/14/chartex" xmlns:mc="http://schemas.openxmlformats.org/markup-compatibility/2006" xmlns:aink="http://schemas.microsoft.com/office/drawing/2016/ink" xmlns:am3d="http://schemas.microsoft.com/office/drawing/2017/model3d" xmlns:o="urn:schemas-microsoft-com:office:office" xmlns:r="http://schemas.openxmlformats.org/officeDocument/2006/relationships" xmlns:m="http://schemas.openxmlformats.org/officeDocument/2006/math" xmlns:v="urn:schemas-microsoft-com:vml" xmlns:wp14="http://schemas.microsoft.com/office/word/2010/wordprocessingDrawing" xmlns:wp="http://schemas.openxmlformats.org/drawingml/2006/wordprocessingDrawing" xmlns:w10="urn:schemas-microsoft-com:office:word" xmlns:w="http://schemas.openxmlformats.org/wordprocessingml/2006/main" xmlns:w14="http://schemas.microsoft.com/office/word/2010/wordml" xmlns:w15="http://schemas.microsoft.com/office/word/2012/wordml" xmlns:w16cid="http://schemas.microsoft.com/office/word/2016/wordml/cid" xmlns:w16se="http://schemas.microsoft.com/office/word/2015/wordml/symex" xmlns:wpg="http://schemas.microsoft.com/office/word/2010/wordprocessingGroup" xmlns:wpi="http://schemas.microsoft.com/office/word/2010/wordprocessingInk" xmlns:wne="http://schemas.microsoft.com/office/word/2006/wordml" xmlns:wps="http://schemas.microsoft.com/office/word/2010/wordprocessingShape" mc:Ignorable="w14 w15 w16se w16cid wp14">
+<w:hdr xmlns:wpc="http://schemas.microsoft.com/office/word/2010/wordprocessingCanvas" xmlns:mo="http://schemas.microsoft.com/office/mac/office/2008/main" xmlns:mc="http://schemas.openxmlformats.org/markup-compatibility/2006" xmlns:mv="urn:schemas-microsoft-com:mac:vml" xmlns:o="urn:schemas-microsoft-com:office:office" xmlns:r="http://schemas.openxmlformats.org/officeDocument/2006/relationships" xmlns:m="http://schemas.openxmlformats.org/officeDocument/2006/math" xmlns:v="urn:schemas-microsoft-com:vml" xmlns:wp14="http://schemas.microsoft.com/office/word/2010/wordprocessingDrawing" xmlns:wp="http://schemas.openxmlformats.org/drawingml/2006/wordprocessingDrawing" xmlns:w10="urn:schemas-microsoft-com:office:word" xmlns:w="http://schemas.openxmlformats.org/wordprocessingml/2006/main" xmlns:w14="http://schemas.microsoft.com/office/word/2010/wordml" xmlns:w15="http://schemas.microsoft.com/office/word/2012/wordml" xmlns:wpg="http://schemas.microsoft.com/office/word/2010/wordprocessingGroup" xmlns:wpi="http://schemas.microsoft.com/office/word/2010/wordprocessingInk" xmlns:wne="http://schemas.microsoft.com/office/word/2006/wordml" xmlns:wps="http://schemas.microsoft.com/office/word/2010/wordprocessingShape" mc:Ignorable="w14 w15 wp14">
   <w:p>
     <w:pPr>
       <w:jc w:val="center"/>
@@ -6501,8 +6626,8 @@
 </file>
 
 <file path=word/numbering.xml><?xml version="1.0" encoding="utf-8"?>
-<w:numbering xmlns:wpc="http://schemas.microsoft.com/office/word/2010/wordprocessingCanvas" xmlns:cx="http://schemas.microsoft.com/office/drawing/2014/chartex" xmlns:cx1="http://schemas.microsoft.com/office/drawing/2015/9/8/chartex" xmlns:cx2="http://schemas.microsoft.com/office/drawing/2015/10/21/chartex" xmlns:cx3="http://schemas.microsoft.com/office/drawing/2016/5/9/chartex" xmlns:cx4="http://schemas.microsoft.com/office/drawing/2016/5/10/chartex" xmlns:cx5="http://schemas.microsoft.com/office/drawing/2016/5/11/chartex" xmlns:cx6="http://schemas.microsoft.com/office/drawing/2016/5/12/chartex" xmlns:cx7="http://schemas.microsoft.com/office/drawing/2016/5/13/chartex" xmlns:cx8="http://schemas.microsoft.com/office/drawing/2016/5/14/chartex" xmlns:mc="http://schemas.openxmlformats.org/markup-compatibility/2006" xmlns:aink="http://schemas.microsoft.com/office/drawing/2016/ink" xmlns:am3d="http://schemas.microsoft.com/office/drawing/2017/model3d" xmlns:o="urn:schemas-microsoft-com:office:office" xmlns:r="http://schemas.openxmlformats.org/officeDocument/2006/relationships" xmlns:m="http://schemas.openxmlformats.org/officeDocument/2006/math" xmlns:v="urn:schemas-microsoft-com:vml" xmlns:wp14="http://schemas.microsoft.com/office/word/2010/wordprocessingDrawing" xmlns:wp="http://schemas.openxmlformats.org/drawingml/2006/wordprocessingDrawing" xmlns:w10="urn:schemas-microsoft-com:office:word" xmlns:w="http://schemas.openxmlformats.org/wordprocessingml/2006/main" xmlns:w14="http://schemas.microsoft.com/office/word/2010/wordml" xmlns:w15="http://schemas.microsoft.com/office/word/2012/wordml" xmlns:w16cid="http://schemas.microsoft.com/office/word/2016/wordml/cid" xmlns:w16se="http://schemas.microsoft.com/office/word/2015/wordml/symex" xmlns:wpg="http://schemas.microsoft.com/office/word/2010/wordprocessingGroup" xmlns:wpi="http://schemas.microsoft.com/office/word/2010/wordprocessingInk" xmlns:wne="http://schemas.microsoft.com/office/word/2006/wordml" xmlns:wps="http://schemas.microsoft.com/office/word/2010/wordprocessingShape" mc:Ignorable="w14 w15 w16se w16cid wp14">
-  <w:abstractNum w:abstractNumId="0" w15:restartNumberingAfterBreak="0">
+<w:numbering xmlns:wpc="http://schemas.microsoft.com/office/word/2010/wordprocessingCanvas" xmlns:mo="http://schemas.microsoft.com/office/mac/office/2008/main" xmlns:mc="http://schemas.openxmlformats.org/markup-compatibility/2006" xmlns:mv="urn:schemas-microsoft-com:mac:vml" xmlns:o="urn:schemas-microsoft-com:office:office" xmlns:r="http://schemas.openxmlformats.org/officeDocument/2006/relationships" xmlns:m="http://schemas.openxmlformats.org/officeDocument/2006/math" xmlns:v="urn:schemas-microsoft-com:vml" xmlns:wp14="http://schemas.microsoft.com/office/word/2010/wordprocessingDrawing" xmlns:wp="http://schemas.openxmlformats.org/drawingml/2006/wordprocessingDrawing" xmlns:w10="urn:schemas-microsoft-com:office:word" xmlns:w="http://schemas.openxmlformats.org/wordprocessingml/2006/main" xmlns:w14="http://schemas.microsoft.com/office/word/2010/wordml" xmlns:w15="http://schemas.microsoft.com/office/word/2012/wordml" xmlns:wpg="http://schemas.microsoft.com/office/word/2010/wordprocessingGroup" xmlns:wpi="http://schemas.microsoft.com/office/word/2010/wordprocessingInk" xmlns:wne="http://schemas.microsoft.com/office/word/2006/wordml" xmlns:wps="http://schemas.microsoft.com/office/word/2010/wordprocessingShape" mc:Ignorable="w14 w15 wp14">
+  <w:abstractNum w:abstractNumId="0">
     <w:nsid w:val="00000001"/>
     <w:multiLevelType w:val="multilevel"/>
     <w:tmpl w:val="00000001"/>
@@ -6633,7 +6758,7 @@
       </w:pPr>
     </w:lvl>
   </w:abstractNum>
-  <w:abstractNum w:abstractNumId="1" w15:restartNumberingAfterBreak="0">
+  <w:abstractNum w:abstractNumId="1">
     <w:nsid w:val="00000002"/>
     <w:multiLevelType w:val="singleLevel"/>
     <w:tmpl w:val="00000002"/>
@@ -6651,7 +6776,7 @@
       </w:pPr>
     </w:lvl>
   </w:abstractNum>
-  <w:abstractNum w:abstractNumId="2" w15:restartNumberingAfterBreak="0">
+  <w:abstractNum w:abstractNumId="2">
     <w:nsid w:val="00000004"/>
     <w:multiLevelType w:val="singleLevel"/>
     <w:tmpl w:val="00000004"/>
@@ -6672,7 +6797,7 @@
       </w:rPr>
     </w:lvl>
   </w:abstractNum>
-  <w:abstractNum w:abstractNumId="3" w15:restartNumberingAfterBreak="0">
+  <w:abstractNum w:abstractNumId="3">
     <w:nsid w:val="40571036"/>
     <w:multiLevelType w:val="hybridMultilevel"/>
     <w:tmpl w:val="48AC7152"/>
@@ -6785,7 +6910,7 @@
       </w:rPr>
     </w:lvl>
   </w:abstractNum>
-  <w:abstractNum w:abstractNumId="4" w15:restartNumberingAfterBreak="0">
+  <w:abstractNum w:abstractNumId="4">
     <w:nsid w:val="638537EA"/>
     <w:multiLevelType w:val="multilevel"/>
     <w:tmpl w:val="0409001D"/>
@@ -6871,7 +6996,7 @@
       </w:pPr>
     </w:lvl>
   </w:abstractNum>
-  <w:abstractNum w:abstractNumId="5" w15:restartNumberingAfterBreak="0">
+  <w:abstractNum w:abstractNumId="5">
     <w:nsid w:val="6ED9440A"/>
     <w:multiLevelType w:val="multilevel"/>
     <w:tmpl w:val="0409001D"/>
@@ -6979,7 +7104,7 @@
 </file>
 
 <file path=word/styles.xml><?xml version="1.0" encoding="utf-8"?>
-<w:styles xmlns:mc="http://schemas.openxmlformats.org/markup-compatibility/2006" xmlns:r="http://schemas.openxmlformats.org/officeDocument/2006/relationships" xmlns:w="http://schemas.openxmlformats.org/wordprocessingml/2006/main" xmlns:w14="http://schemas.microsoft.com/office/word/2010/wordml" xmlns:w15="http://schemas.microsoft.com/office/word/2012/wordml" xmlns:w16cid="http://schemas.microsoft.com/office/word/2016/wordml/cid" xmlns:w16se="http://schemas.microsoft.com/office/word/2015/wordml/symex" mc:Ignorable="w14 w15 w16se w16cid">
+<w:styles xmlns:mc="http://schemas.openxmlformats.org/markup-compatibility/2006" xmlns:r="http://schemas.openxmlformats.org/officeDocument/2006/relationships" xmlns:w="http://schemas.openxmlformats.org/wordprocessingml/2006/main" xmlns:w14="http://schemas.microsoft.com/office/word/2010/wordml" xmlns:w15="http://schemas.microsoft.com/office/word/2012/wordml" mc:Ignorable="w14 w15">
   <w:docDefaults>
     <w:rPrDefault>
       <w:rPr>
@@ -6989,7 +7114,7 @@
     </w:rPrDefault>
     <w:pPrDefault/>
   </w:docDefaults>
-  <w:latentStyles w:defLockedState="0" w:defUIPriority="99" w:defSemiHidden="0" w:defUnhideWhenUsed="0" w:defQFormat="0" w:count="375">
+  <w:latentStyles w:defLockedState="0" w:defUIPriority="99" w:defSemiHidden="0" w:defUnhideWhenUsed="0" w:defQFormat="0" w:count="382">
     <w:lsdException w:name="Normal" w:uiPriority="0" w:qFormat="1"/>
     <w:lsdException w:name="heading 1" w:uiPriority="9" w:qFormat="1"/>
     <w:lsdException w:name="heading 2" w:uiPriority="9" w:qFormat="1"/>

</xml_diff>

<commit_message>
Updates, new lecture notes
</commit_message>
<xml_diff>
--- a/CS297_Syllabus.docx
+++ b/CS297_Syllabus.docx
@@ -175,10 +175,7 @@
           </w:tcPr>
           <w:p>
             <w:r>
-              <w:t>M, Tu, W, Th:</w:t>
-            </w:r>
-            <w:r>
-              <w:t xml:space="preserve"> 12:00 – 1:50</w:t>
+              <w:t>M, Tu, W, Th: 12:00 – 1:50</w:t>
             </w:r>
           </w:p>
         </w:tc>
@@ -455,8 +452,6 @@
               </w:rPr>
               <w:t>Office h</w:t>
             </w:r>
-            <w:bookmarkStart w:id="0" w:name="_GoBack"/>
-            <w:bookmarkEnd w:id="0"/>
             <w:r>
               <w:rPr>
                 <w:b/>
@@ -844,8 +839,21 @@
         <w:t>Systems Analysis and Design in a Changing World</w:t>
       </w:r>
       <w:r>
-        <w:t>, Satzinger, Jackson, and Burd</w:t>
-      </w:r>
+        <w:t xml:space="preserve">, </w:t>
+      </w:r>
+      <w:proofErr w:type="spellStart"/>
+      <w:r>
+        <w:t>Satzinger</w:t>
+      </w:r>
+      <w:proofErr w:type="spellEnd"/>
+      <w:r>
+        <w:t xml:space="preserve">, Jackson, and </w:t>
+      </w:r>
+      <w:proofErr w:type="spellStart"/>
+      <w:r>
+        <w:t>Burd</w:t>
+      </w:r>
+      <w:proofErr w:type="spellEnd"/>
     </w:p>
     <w:p>
       <w:pPr>
@@ -951,8 +959,13 @@
       <w:r>
         <w:t xml:space="preserve">Visual Studio, Eclipse, Unity, Azure, </w:t>
       </w:r>
-      <w:r>
-        <w:t xml:space="preserve">git, issue tracking, </w:t>
+      <w:proofErr w:type="spellStart"/>
+      <w:r>
+        <w:t>git</w:t>
+      </w:r>
+      <w:proofErr w:type="spellEnd"/>
+      <w:r>
+        <w:t xml:space="preserve">, issue tracking, </w:t>
       </w:r>
       <w:r>
         <w:t xml:space="preserve">project management, </w:t>
@@ -4095,7 +4108,15 @@
                 <w:sz w:val="22"/>
                 <w:szCs w:val="22"/>
               </w:rPr>
-              <w:t xml:space="preserve"> and Git repositories</w:t>
+              <w:t xml:space="preserve"> and Git </w:t>
+            </w:r>
+            <w:r>
+              <w:rPr>
+                <w:b/>
+                <w:sz w:val="22"/>
+                <w:szCs w:val="22"/>
+              </w:rPr>
+              <w:t>Workflow</w:t>
             </w:r>
           </w:p>
         </w:tc>
@@ -4126,6 +4147,20 @@
                 <w:szCs w:val="22"/>
               </w:rPr>
               <w:t>Write user stories, set up project management, set up a Git repository</w:t>
+            </w:r>
+            <w:r>
+              <w:rPr>
+                <w:sz w:val="22"/>
+                <w:szCs w:val="22"/>
+              </w:rPr>
+              <w:t>, using</w:t>
+            </w:r>
+            <w:r>
+              <w:rPr>
+                <w:sz w:val="22"/>
+                <w:szCs w:val="22"/>
+              </w:rPr>
+              <w:t xml:space="preserve"> branches and pull requests</w:t>
             </w:r>
           </w:p>
         </w:tc>
@@ -4296,15 +4331,7 @@
                 <w:sz w:val="22"/>
                 <w:szCs w:val="22"/>
               </w:rPr>
-              <w:t>Git</w:t>
-            </w:r>
-            <w:r>
-              <w:rPr>
-                <w:b/>
-                <w:sz w:val="22"/>
-                <w:szCs w:val="22"/>
-              </w:rPr>
-              <w:t xml:space="preserve"> Workflow</w:t>
+              <w:t>Mock-ups, Prototypes and Ux testing</w:t>
             </w:r>
           </w:p>
         </w:tc>
@@ -4338,7 +4365,29 @@
                 <w:sz w:val="22"/>
                 <w:szCs w:val="22"/>
               </w:rPr>
-              <w:t>Use branches and pull requests</w:t>
+              <w:t>Create UI mock-ups, prototypes, or initial versions.</w:t>
+            </w:r>
+          </w:p>
+          <w:p>
+            <w:pPr>
+              <w:tabs>
+                <w:tab w:val="left" w:pos="360"/>
+                <w:tab w:val="left" w:pos="2160"/>
+                <w:tab w:val="right" w:pos="4320"/>
+                <w:tab w:val="left" w:pos="4500"/>
+                <w:tab w:val="right" w:pos="9360"/>
+              </w:tabs>
+              <w:rPr>
+                <w:sz w:val="22"/>
+                <w:szCs w:val="22"/>
+              </w:rPr>
+            </w:pPr>
+            <w:r>
+              <w:rPr>
+                <w:sz w:val="22"/>
+                <w:szCs w:val="22"/>
+              </w:rPr>
+              <w:t>Revise requirements</w:t>
             </w:r>
           </w:p>
         </w:tc>
@@ -4397,14 +4446,7 @@
                 <w:sz w:val="22"/>
                 <w:szCs w:val="22"/>
               </w:rPr>
-              <w:t xml:space="preserve">Use pull requests to do code </w:t>
-            </w:r>
-            <w:r>
-              <w:rPr>
-                <w:sz w:val="22"/>
-                <w:szCs w:val="22"/>
-              </w:rPr>
-              <w:t>review</w:t>
+              <w:t>Present user feedback on your project</w:t>
             </w:r>
           </w:p>
         </w:tc>
@@ -4519,7 +4561,21 @@
                 <w:sz w:val="22"/>
                 <w:szCs w:val="22"/>
               </w:rPr>
-              <w:t>Getting user feedback</w:t>
+              <w:t xml:space="preserve">Testing </w:t>
+            </w:r>
+            <w:r>
+              <w:rPr>
+                <w:sz w:val="22"/>
+                <w:szCs w:val="22"/>
+              </w:rPr>
+              <w:t>(</w:t>
+            </w:r>
+            <w:r>
+              <w:rPr>
+                <w:sz w:val="22"/>
+                <w:szCs w:val="22"/>
+              </w:rPr>
+              <w:t>Unit tests, integration tests, acceptance tests)</w:t>
             </w:r>
           </w:p>
         </w:tc>
@@ -4543,36 +4599,7 @@
                 <w:tab w:val="left" w:pos="4500"/>
                 <w:tab w:val="right" w:pos="9360"/>
               </w:tabs>
-              <w:rPr>
-                <w:sz w:val="22"/>
-                <w:szCs w:val="22"/>
-              </w:rPr>
-            </w:pPr>
-            <w:r>
-              <w:rPr>
-                <w:sz w:val="22"/>
-                <w:szCs w:val="22"/>
-              </w:rPr>
-              <w:t>Create UI mock-ups, prototypes, or initial versions.</w:t>
-            </w:r>
-          </w:p>
-          <w:p>
-            <w:pPr>
-              <w:tabs>
-                <w:tab w:val="left" w:pos="360"/>
-                <w:tab w:val="left" w:pos="2160"/>
-                <w:tab w:val="right" w:pos="4320"/>
-                <w:tab w:val="left" w:pos="4500"/>
-                <w:tab w:val="right" w:pos="9360"/>
-              </w:tabs>
-            </w:pPr>
-            <w:r>
-              <w:rPr>
-                <w:sz w:val="22"/>
-                <w:szCs w:val="22"/>
-              </w:rPr>
-              <w:t>Revise requirements</w:t>
-            </w:r>
+            </w:pPr>
           </w:p>
         </w:tc>
       </w:tr>
@@ -4635,7 +4662,7 @@
                 <w:sz w:val="22"/>
                 <w:szCs w:val="22"/>
               </w:rPr>
-              <w:t>Present user feedback on your project</w:t>
+              <w:t>Team discussion</w:t>
             </w:r>
           </w:p>
         </w:tc>
@@ -4945,28 +4972,6 @@
                 <w:szCs w:val="22"/>
               </w:rPr>
             </w:pPr>
-            <w:r>
-              <w:rPr>
-                <w:b/>
-                <w:sz w:val="22"/>
-                <w:szCs w:val="22"/>
-              </w:rPr>
-              <w:t xml:space="preserve">Testing </w:t>
-            </w:r>
-            <w:r>
-              <w:rPr>
-                <w:sz w:val="22"/>
-                <w:szCs w:val="22"/>
-              </w:rPr>
-              <w:t>(</w:t>
-            </w:r>
-            <w:r>
-              <w:rPr>
-                <w:sz w:val="22"/>
-                <w:szCs w:val="22"/>
-              </w:rPr>
-              <w:t>Unit tests, integration tests, acceptance tests)</w:t>
-            </w:r>
           </w:p>
         </w:tc>
         <w:tc>
@@ -5058,13 +5063,6 @@
                 <w:szCs w:val="22"/>
               </w:rPr>
             </w:pPr>
-            <w:r>
-              <w:rPr>
-                <w:sz w:val="22"/>
-                <w:szCs w:val="22"/>
-              </w:rPr>
-              <w:t>Team discussion</w:t>
-            </w:r>
           </w:p>
         </w:tc>
         <w:tc>
@@ -5392,6 +5390,14 @@
                 <w:szCs w:val="22"/>
               </w:rPr>
             </w:pPr>
+            <w:r>
+              <w:rPr>
+                <w:b/>
+                <w:sz w:val="22"/>
+                <w:szCs w:val="22"/>
+              </w:rPr>
+              <w:t>Dev Ops</w:t>
+            </w:r>
           </w:p>
         </w:tc>
         <w:tc>
@@ -5476,6 +5482,15 @@
                 <w:szCs w:val="22"/>
               </w:rPr>
             </w:pPr>
+            <w:r>
+              <w:rPr>
+                <w:sz w:val="22"/>
+                <w:szCs w:val="22"/>
+              </w:rPr>
+              <w:t>Team discussion</w:t>
+            </w:r>
+            <w:bookmarkStart w:id="0" w:name="_GoBack"/>
+            <w:bookmarkEnd w:id="0"/>
           </w:p>
         </w:tc>
         <w:tc>
@@ -5583,14 +5598,6 @@
                 <w:szCs w:val="22"/>
               </w:rPr>
             </w:pPr>
-            <w:r>
-              <w:rPr>
-                <w:b/>
-                <w:sz w:val="22"/>
-                <w:szCs w:val="22"/>
-              </w:rPr>
-              <w:t>Dev Ops</w:t>
-            </w:r>
           </w:p>
         </w:tc>
         <w:tc>
@@ -5678,13 +5685,6 @@
                 <w:szCs w:val="22"/>
               </w:rPr>
             </w:pPr>
-            <w:r>
-              <w:rPr>
-                <w:sz w:val="22"/>
-                <w:szCs w:val="22"/>
-              </w:rPr>
-              <w:t>Team discussion</w:t>
-            </w:r>
           </w:p>
         </w:tc>
         <w:tc>
@@ -6358,6 +6358,8 @@
     </w:r>
     <w:r>
       <w:tab/>
+    </w:r>
+    <w:r>
       <w:t xml:space="preserve">Page </w:t>
     </w:r>
     <w:r>

</xml_diff>

<commit_message>
Updated syllabus for 2019
Still need to fill in some details
</commit_message>
<xml_diff>
--- a/CS297_Syllabus.docx
+++ b/CS297_Syllabus.docx
@@ -58,9 +58,6 @@
                 <w:szCs w:val="22"/>
               </w:rPr>
             </w:pPr>
-            <w:r>
-              <w:t>43567</w:t>
-            </w:r>
           </w:p>
         </w:tc>
         <w:tc>
@@ -173,11 +170,7 @@
             </w:tcBorders>
             <w:shd w:val="clear" w:color="auto" w:fill="auto"/>
           </w:tcPr>
-          <w:p>
-            <w:r>
-              <w:t>M, Tu, W, Th: 12:00 – 1:50</w:t>
-            </w:r>
-          </w:p>
+          <w:p/>
         </w:tc>
       </w:tr>
     </w:tbl>
@@ -481,62 +474,6 @@
                 <w:szCs w:val="22"/>
               </w:rPr>
             </w:pPr>
-            <w:r>
-              <w:rPr>
-                <w:sz w:val="22"/>
-                <w:szCs w:val="22"/>
-              </w:rPr>
-              <w:t xml:space="preserve">M – </w:t>
-            </w:r>
-            <w:r>
-              <w:rPr>
-                <w:sz w:val="22"/>
-                <w:szCs w:val="22"/>
-              </w:rPr>
-              <w:t xml:space="preserve">Th </w:t>
-            </w:r>
-            <w:r>
-              <w:rPr>
-                <w:sz w:val="22"/>
-                <w:szCs w:val="22"/>
-              </w:rPr>
-              <w:t>2</w:t>
-            </w:r>
-            <w:r>
-              <w:rPr>
-                <w:sz w:val="22"/>
-                <w:szCs w:val="22"/>
-              </w:rPr>
-              <w:t xml:space="preserve">:00 </w:t>
-            </w:r>
-            <w:r>
-              <w:rPr>
-                <w:sz w:val="22"/>
-                <w:szCs w:val="22"/>
-              </w:rPr>
-              <w:t>–</w:t>
-            </w:r>
-            <w:r>
-              <w:rPr>
-                <w:sz w:val="22"/>
-                <w:szCs w:val="22"/>
-              </w:rPr>
-              <w:t xml:space="preserve"> </w:t>
-            </w:r>
-            <w:r>
-              <w:rPr>
-                <w:sz w:val="22"/>
-                <w:szCs w:val="22"/>
-              </w:rPr>
-              <w:t>3:0</w:t>
-            </w:r>
-            <w:r>
-              <w:rPr>
-                <w:sz w:val="22"/>
-                <w:szCs w:val="22"/>
-              </w:rPr>
-              <w:t xml:space="preserve">0 </w:t>
-            </w:r>
           </w:p>
         </w:tc>
         <w:tc>
@@ -850,10 +787,27 @@
         <w:t xml:space="preserve">, Jackson, and </w:t>
       </w:r>
       <w:proofErr w:type="spellStart"/>
+      <w:proofErr w:type="gramStart"/>
       <w:r>
         <w:t>Burd</w:t>
       </w:r>
       <w:proofErr w:type="spellEnd"/>
+      <w:r>
+        <w:t xml:space="preserve">  </w:t>
+      </w:r>
+      <w:r>
+        <w:rPr>
+          <w:color w:val="FF0000"/>
+        </w:rPr>
+        <w:t>TODO</w:t>
+      </w:r>
+      <w:proofErr w:type="gramEnd"/>
+      <w:r>
+        <w:rPr>
+          <w:color w:val="FF0000"/>
+        </w:rPr>
+        <w:t>: Change or eliminate this?</w:t>
+      </w:r>
     </w:p>
     <w:p>
       <w:pPr>
@@ -894,7 +848,12 @@
         <w:t>Moodle</w:t>
       </w:r>
       <w:r>
-        <w:t xml:space="preserve"> site. Assignment instructions will be made available on </w:t>
+        <w:t xml:space="preserve"> s</w:t>
+      </w:r>
+      <w:bookmarkStart w:id="0" w:name="_GoBack"/>
+      <w:bookmarkEnd w:id="0"/>
+      <w:r>
+        <w:t xml:space="preserve">ite. Assignment instructions will be made available on </w:t>
       </w:r>
       <w:r>
         <w:t>Moodle</w:t>
@@ -959,13 +918,8 @@
       <w:r>
         <w:t xml:space="preserve">Visual Studio, Eclipse, Unity, Azure, </w:t>
       </w:r>
-      <w:proofErr w:type="spellStart"/>
-      <w:r>
-        <w:t>git</w:t>
-      </w:r>
-      <w:proofErr w:type="spellEnd"/>
-      <w:r>
-        <w:t xml:space="preserve">, issue tracking, </w:t>
+      <w:r>
+        <w:t xml:space="preserve">git, issue tracking, </w:t>
       </w:r>
       <w:r>
         <w:t xml:space="preserve">project management, </w:t>
@@ -1454,7 +1408,27 @@
                 <w:szCs w:val="22"/>
                 <w:lang w:val="en-US"/>
               </w:rPr>
-              <w:t>Team programming project</w:t>
+              <w:t xml:space="preserve">Team </w:t>
+            </w:r>
+            <w:r>
+              <w:rPr>
+                <w:bCs/>
+                <w:iCs/>
+                <w:sz w:val="22"/>
+                <w:szCs w:val="22"/>
+                <w:lang w:val="en-US"/>
+              </w:rPr>
+              <w:t>capstone</w:t>
+            </w:r>
+            <w:r>
+              <w:rPr>
+                <w:bCs/>
+                <w:iCs/>
+                <w:sz w:val="22"/>
+                <w:szCs w:val="22"/>
+                <w:lang w:val="en-US"/>
+              </w:rPr>
+              <w:t xml:space="preserve"> project</w:t>
             </w:r>
           </w:p>
         </w:tc>
@@ -1681,7 +1655,27 @@
                 <w:szCs w:val="22"/>
                 <w:lang w:val="en-US"/>
               </w:rPr>
-              <w:t xml:space="preserve">articipation in </w:t>
+              <w:t xml:space="preserve">articipation </w:t>
+            </w:r>
+            <w:r>
+              <w:rPr>
+                <w:bCs/>
+                <w:iCs/>
+                <w:sz w:val="22"/>
+                <w:szCs w:val="22"/>
+                <w:lang w:val="en-US"/>
+              </w:rPr>
+              <w:t>with</w:t>
+            </w:r>
+            <w:r>
+              <w:rPr>
+                <w:bCs/>
+                <w:iCs/>
+                <w:sz w:val="22"/>
+                <w:szCs w:val="22"/>
+                <w:lang w:val="en-US"/>
+              </w:rPr>
+              <w:t xml:space="preserve"> </w:t>
             </w:r>
             <w:r>
               <w:rPr>
@@ -1735,7 +1729,16 @@
               </w:numPr>
             </w:pPr>
             <w:r>
-              <w:t>Completed user stories</w:t>
+              <w:t xml:space="preserve">Completed </w:t>
+            </w:r>
+            <w:r>
+              <w:rPr>
+                <w:lang w:val="en-US"/>
+              </w:rPr>
+              <w:t xml:space="preserve">agile </w:t>
+            </w:r>
+            <w:r>
+              <w:t>user stories</w:t>
             </w:r>
           </w:p>
           <w:p>
@@ -1875,21 +1878,21 @@
     </w:p>
     <w:tbl>
       <w:tblPr>
-        <w:tblW w:w="9360" w:type="dxa"/>
+        <w:tblW w:w="8527" w:type="dxa"/>
         <w:tblInd w:w="108" w:type="dxa"/>
         <w:tblLayout w:type="fixed"/>
         <w:tblLook w:val="0000" w:firstRow="0" w:lastRow="0" w:firstColumn="0" w:lastColumn="0" w:noHBand="0" w:noVBand="0"/>
       </w:tblPr>
       <w:tblGrid>
-        <w:gridCol w:w="3150"/>
+        <w:gridCol w:w="1687"/>
+        <w:gridCol w:w="2160"/>
         <w:gridCol w:w="2430"/>
-        <w:gridCol w:w="2178"/>
-        <w:gridCol w:w="1602"/>
+        <w:gridCol w:w="2250"/>
       </w:tblGrid>
       <w:tr>
         <w:tc>
           <w:tcPr>
-            <w:tcW w:w="3150" w:type="dxa"/>
+            <w:tcW w:w="1687" w:type="dxa"/>
             <w:tcBorders>
               <w:top w:val="single" w:sz="4" w:space="0" w:color="000000"/>
               <w:left w:val="single" w:sz="4" w:space="0" w:color="000000"/>
@@ -1916,7 +1919,7 @@
         </w:tc>
         <w:tc>
           <w:tcPr>
-            <w:tcW w:w="2430" w:type="dxa"/>
+            <w:tcW w:w="2160" w:type="dxa"/>
             <w:tcBorders>
               <w:top w:val="single" w:sz="4" w:space="0" w:color="000000"/>
               <w:left w:val="single" w:sz="4" w:space="0" w:color="000000"/>
@@ -1955,7 +1958,7 @@
         </w:tc>
         <w:tc>
           <w:tcPr>
-            <w:tcW w:w="2178" w:type="dxa"/>
+            <w:tcW w:w="2430" w:type="dxa"/>
             <w:tcBorders>
               <w:top w:val="single" w:sz="4" w:space="0" w:color="000000"/>
               <w:left w:val="single" w:sz="4" w:space="0" w:color="000000"/>
@@ -1984,7 +1987,7 @@
         </w:tc>
         <w:tc>
           <w:tcPr>
-            <w:tcW w:w="1602" w:type="dxa"/>
+            <w:tcW w:w="2250" w:type="dxa"/>
             <w:tcBorders>
               <w:top w:val="single" w:sz="4" w:space="0" w:color="000000"/>
               <w:left w:val="single" w:sz="4" w:space="0" w:color="000000"/>
@@ -2024,7 +2027,7 @@
       <w:tr>
         <w:tc>
           <w:tcPr>
-            <w:tcW w:w="3150" w:type="dxa"/>
+            <w:tcW w:w="1687" w:type="dxa"/>
             <w:tcBorders>
               <w:top w:val="single" w:sz="4" w:space="0" w:color="000000"/>
               <w:left w:val="single" w:sz="4" w:space="0" w:color="000000"/>
@@ -2064,6 +2067,39 @@
         </w:tc>
         <w:tc>
           <w:tcPr>
+            <w:tcW w:w="2160" w:type="dxa"/>
+            <w:tcBorders>
+              <w:top w:val="single" w:sz="4" w:space="0" w:color="000000"/>
+              <w:left w:val="single" w:sz="4" w:space="0" w:color="000000"/>
+              <w:bottom w:val="single" w:sz="4" w:space="0" w:color="000000"/>
+            </w:tcBorders>
+            <w:shd w:val="clear" w:color="auto" w:fill="auto"/>
+          </w:tcPr>
+          <w:p>
+            <w:pPr>
+              <w:tabs>
+                <w:tab w:val="left" w:pos="2160"/>
+                <w:tab w:val="right" w:pos="4320"/>
+                <w:tab w:val="left" w:pos="4500"/>
+                <w:tab w:val="right" w:pos="9360"/>
+              </w:tabs>
+              <w:jc w:val="center"/>
+              <w:rPr>
+                <w:sz w:val="22"/>
+                <w:szCs w:val="22"/>
+              </w:rPr>
+            </w:pPr>
+            <w:r>
+              <w:rPr>
+                <w:sz w:val="22"/>
+                <w:szCs w:val="22"/>
+              </w:rPr>
+              <w:t>90 - 91</w:t>
+            </w:r>
+          </w:p>
+        </w:tc>
+        <w:tc>
+          <w:tcPr>
             <w:tcW w:w="2430" w:type="dxa"/>
             <w:tcBorders>
               <w:top w:val="single" w:sz="4" w:space="0" w:color="000000"/>
@@ -2091,46 +2127,13 @@
                 <w:sz w:val="22"/>
                 <w:szCs w:val="22"/>
               </w:rPr>
-              <w:t>90 - 91</w:t>
-            </w:r>
-          </w:p>
-        </w:tc>
-        <w:tc>
-          <w:tcPr>
-            <w:tcW w:w="2178" w:type="dxa"/>
-            <w:tcBorders>
-              <w:top w:val="single" w:sz="4" w:space="0" w:color="000000"/>
-              <w:left w:val="single" w:sz="4" w:space="0" w:color="000000"/>
-              <w:bottom w:val="single" w:sz="4" w:space="0" w:color="000000"/>
-            </w:tcBorders>
-            <w:shd w:val="clear" w:color="auto" w:fill="auto"/>
-          </w:tcPr>
-          <w:p>
-            <w:pPr>
-              <w:tabs>
-                <w:tab w:val="left" w:pos="2160"/>
-                <w:tab w:val="right" w:pos="4320"/>
-                <w:tab w:val="left" w:pos="4500"/>
-                <w:tab w:val="right" w:pos="9360"/>
-              </w:tabs>
-              <w:jc w:val="center"/>
-              <w:rPr>
-                <w:sz w:val="22"/>
-                <w:szCs w:val="22"/>
-              </w:rPr>
-            </w:pPr>
-            <w:r>
-              <w:rPr>
-                <w:sz w:val="22"/>
-                <w:szCs w:val="22"/>
-              </w:rPr>
               <w:t>92 – 97</w:t>
             </w:r>
           </w:p>
         </w:tc>
         <w:tc>
           <w:tcPr>
-            <w:tcW w:w="1602" w:type="dxa"/>
+            <w:tcW w:w="2250" w:type="dxa"/>
             <w:tcBorders>
               <w:top w:val="single" w:sz="4" w:space="0" w:color="000000"/>
               <w:left w:val="single" w:sz="4" w:space="0" w:color="000000"/>
@@ -2166,7 +2169,7 @@
       <w:tr>
         <w:tc>
           <w:tcPr>
-            <w:tcW w:w="3150" w:type="dxa"/>
+            <w:tcW w:w="1687" w:type="dxa"/>
             <w:tcBorders>
               <w:top w:val="single" w:sz="4" w:space="0" w:color="000000"/>
               <w:left w:val="single" w:sz="4" w:space="0" w:color="000000"/>
@@ -2203,6 +2206,39 @@
         </w:tc>
         <w:tc>
           <w:tcPr>
+            <w:tcW w:w="2160" w:type="dxa"/>
+            <w:tcBorders>
+              <w:top w:val="single" w:sz="4" w:space="0" w:color="000000"/>
+              <w:left w:val="single" w:sz="4" w:space="0" w:color="000000"/>
+              <w:bottom w:val="single" w:sz="4" w:space="0" w:color="000000"/>
+            </w:tcBorders>
+            <w:shd w:val="clear" w:color="auto" w:fill="auto"/>
+          </w:tcPr>
+          <w:p>
+            <w:pPr>
+              <w:tabs>
+                <w:tab w:val="left" w:pos="2160"/>
+                <w:tab w:val="right" w:pos="4320"/>
+                <w:tab w:val="left" w:pos="4500"/>
+                <w:tab w:val="right" w:pos="9360"/>
+              </w:tabs>
+              <w:jc w:val="center"/>
+              <w:rPr>
+                <w:sz w:val="22"/>
+                <w:szCs w:val="22"/>
+              </w:rPr>
+            </w:pPr>
+            <w:r>
+              <w:rPr>
+                <w:sz w:val="22"/>
+                <w:szCs w:val="22"/>
+              </w:rPr>
+              <w:t>80 - 81</w:t>
+            </w:r>
+          </w:p>
+        </w:tc>
+        <w:tc>
+          <w:tcPr>
             <w:tcW w:w="2430" w:type="dxa"/>
             <w:tcBorders>
               <w:top w:val="single" w:sz="4" w:space="0" w:color="000000"/>
@@ -2230,46 +2266,13 @@
                 <w:sz w:val="22"/>
                 <w:szCs w:val="22"/>
               </w:rPr>
-              <w:t>80 - 81</w:t>
-            </w:r>
-          </w:p>
-        </w:tc>
-        <w:tc>
-          <w:tcPr>
-            <w:tcW w:w="2178" w:type="dxa"/>
-            <w:tcBorders>
-              <w:top w:val="single" w:sz="4" w:space="0" w:color="000000"/>
-              <w:left w:val="single" w:sz="4" w:space="0" w:color="000000"/>
-              <w:bottom w:val="single" w:sz="4" w:space="0" w:color="000000"/>
-            </w:tcBorders>
-            <w:shd w:val="clear" w:color="auto" w:fill="auto"/>
-          </w:tcPr>
-          <w:p>
-            <w:pPr>
-              <w:tabs>
-                <w:tab w:val="left" w:pos="2160"/>
-                <w:tab w:val="right" w:pos="4320"/>
-                <w:tab w:val="left" w:pos="4500"/>
-                <w:tab w:val="right" w:pos="9360"/>
-              </w:tabs>
-              <w:jc w:val="center"/>
-              <w:rPr>
-                <w:sz w:val="22"/>
-                <w:szCs w:val="22"/>
-              </w:rPr>
-            </w:pPr>
-            <w:r>
-              <w:rPr>
-                <w:sz w:val="22"/>
-                <w:szCs w:val="22"/>
-              </w:rPr>
               <w:t>82 – 87</w:t>
             </w:r>
           </w:p>
         </w:tc>
         <w:tc>
           <w:tcPr>
-            <w:tcW w:w="1602" w:type="dxa"/>
+            <w:tcW w:w="2250" w:type="dxa"/>
             <w:tcBorders>
               <w:top w:val="single" w:sz="4" w:space="0" w:color="000000"/>
               <w:left w:val="single" w:sz="4" w:space="0" w:color="000000"/>
@@ -2305,7 +2308,7 @@
       <w:tr>
         <w:tc>
           <w:tcPr>
-            <w:tcW w:w="3150" w:type="dxa"/>
+            <w:tcW w:w="1687" w:type="dxa"/>
             <w:tcBorders>
               <w:top w:val="single" w:sz="4" w:space="0" w:color="000000"/>
               <w:left w:val="single" w:sz="4" w:space="0" w:color="000000"/>
@@ -2342,6 +2345,39 @@
         </w:tc>
         <w:tc>
           <w:tcPr>
+            <w:tcW w:w="2160" w:type="dxa"/>
+            <w:tcBorders>
+              <w:top w:val="single" w:sz="4" w:space="0" w:color="000000"/>
+              <w:left w:val="single" w:sz="4" w:space="0" w:color="000000"/>
+              <w:bottom w:val="single" w:sz="4" w:space="0" w:color="000000"/>
+            </w:tcBorders>
+            <w:shd w:val="clear" w:color="auto" w:fill="auto"/>
+          </w:tcPr>
+          <w:p>
+            <w:pPr>
+              <w:tabs>
+                <w:tab w:val="left" w:pos="2160"/>
+                <w:tab w:val="right" w:pos="4320"/>
+                <w:tab w:val="left" w:pos="4500"/>
+                <w:tab w:val="right" w:pos="9360"/>
+              </w:tabs>
+              <w:jc w:val="center"/>
+              <w:rPr>
+                <w:sz w:val="22"/>
+                <w:szCs w:val="22"/>
+              </w:rPr>
+            </w:pPr>
+            <w:r>
+              <w:rPr>
+                <w:sz w:val="22"/>
+                <w:szCs w:val="22"/>
+              </w:rPr>
+              <w:t>70 – 71</w:t>
+            </w:r>
+          </w:p>
+        </w:tc>
+        <w:tc>
+          <w:tcPr>
             <w:tcW w:w="2430" w:type="dxa"/>
             <w:tcBorders>
               <w:top w:val="single" w:sz="4" w:space="0" w:color="000000"/>
@@ -2369,46 +2405,13 @@
                 <w:sz w:val="22"/>
                 <w:szCs w:val="22"/>
               </w:rPr>
-              <w:t>70 – 71</w:t>
-            </w:r>
-          </w:p>
-        </w:tc>
-        <w:tc>
-          <w:tcPr>
-            <w:tcW w:w="2178" w:type="dxa"/>
-            <w:tcBorders>
-              <w:top w:val="single" w:sz="4" w:space="0" w:color="000000"/>
-              <w:left w:val="single" w:sz="4" w:space="0" w:color="000000"/>
-              <w:bottom w:val="single" w:sz="4" w:space="0" w:color="000000"/>
-            </w:tcBorders>
-            <w:shd w:val="clear" w:color="auto" w:fill="auto"/>
-          </w:tcPr>
-          <w:p>
-            <w:pPr>
-              <w:tabs>
-                <w:tab w:val="left" w:pos="2160"/>
-                <w:tab w:val="right" w:pos="4320"/>
-                <w:tab w:val="left" w:pos="4500"/>
-                <w:tab w:val="right" w:pos="9360"/>
-              </w:tabs>
-              <w:jc w:val="center"/>
-              <w:rPr>
-                <w:sz w:val="22"/>
-                <w:szCs w:val="22"/>
-              </w:rPr>
-            </w:pPr>
-            <w:r>
-              <w:rPr>
-                <w:sz w:val="22"/>
-                <w:szCs w:val="22"/>
-              </w:rPr>
               <w:t>72 – 77</w:t>
             </w:r>
           </w:p>
         </w:tc>
         <w:tc>
           <w:tcPr>
-            <w:tcW w:w="1602" w:type="dxa"/>
+            <w:tcW w:w="2250" w:type="dxa"/>
             <w:tcBorders>
               <w:top w:val="single" w:sz="4" w:space="0" w:color="000000"/>
               <w:left w:val="single" w:sz="4" w:space="0" w:color="000000"/>
@@ -2444,7 +2447,7 @@
       <w:tr>
         <w:tc>
           <w:tcPr>
-            <w:tcW w:w="3150" w:type="dxa"/>
+            <w:tcW w:w="1687" w:type="dxa"/>
             <w:tcBorders>
               <w:top w:val="single" w:sz="4" w:space="0" w:color="000000"/>
               <w:left w:val="single" w:sz="4" w:space="0" w:color="000000"/>
@@ -2481,6 +2484,39 @@
         </w:tc>
         <w:tc>
           <w:tcPr>
+            <w:tcW w:w="2160" w:type="dxa"/>
+            <w:tcBorders>
+              <w:top w:val="single" w:sz="4" w:space="0" w:color="000000"/>
+              <w:left w:val="single" w:sz="4" w:space="0" w:color="000000"/>
+              <w:bottom w:val="single" w:sz="4" w:space="0" w:color="000000"/>
+            </w:tcBorders>
+            <w:shd w:val="clear" w:color="auto" w:fill="auto"/>
+          </w:tcPr>
+          <w:p>
+            <w:pPr>
+              <w:tabs>
+                <w:tab w:val="left" w:pos="2160"/>
+                <w:tab w:val="right" w:pos="4320"/>
+                <w:tab w:val="left" w:pos="4500"/>
+                <w:tab w:val="right" w:pos="9360"/>
+              </w:tabs>
+              <w:jc w:val="center"/>
+              <w:rPr>
+                <w:sz w:val="22"/>
+                <w:szCs w:val="22"/>
+              </w:rPr>
+            </w:pPr>
+            <w:r>
+              <w:rPr>
+                <w:sz w:val="22"/>
+                <w:szCs w:val="22"/>
+              </w:rPr>
+              <w:t>60 - 61</w:t>
+            </w:r>
+          </w:p>
+        </w:tc>
+        <w:tc>
+          <w:tcPr>
             <w:tcW w:w="2430" w:type="dxa"/>
             <w:tcBorders>
               <w:top w:val="single" w:sz="4" w:space="0" w:color="000000"/>
@@ -2508,46 +2544,13 @@
                 <w:sz w:val="22"/>
                 <w:szCs w:val="22"/>
               </w:rPr>
-              <w:t>60 - 61</w:t>
-            </w:r>
-          </w:p>
-        </w:tc>
-        <w:tc>
-          <w:tcPr>
-            <w:tcW w:w="2178" w:type="dxa"/>
-            <w:tcBorders>
-              <w:top w:val="single" w:sz="4" w:space="0" w:color="000000"/>
-              <w:left w:val="single" w:sz="4" w:space="0" w:color="000000"/>
-              <w:bottom w:val="single" w:sz="4" w:space="0" w:color="000000"/>
-            </w:tcBorders>
-            <w:shd w:val="clear" w:color="auto" w:fill="auto"/>
-          </w:tcPr>
-          <w:p>
-            <w:pPr>
-              <w:tabs>
-                <w:tab w:val="left" w:pos="2160"/>
-                <w:tab w:val="right" w:pos="4320"/>
-                <w:tab w:val="left" w:pos="4500"/>
-                <w:tab w:val="right" w:pos="9360"/>
-              </w:tabs>
-              <w:jc w:val="center"/>
-              <w:rPr>
-                <w:sz w:val="22"/>
-                <w:szCs w:val="22"/>
-              </w:rPr>
-            </w:pPr>
-            <w:r>
-              <w:rPr>
-                <w:sz w:val="22"/>
-                <w:szCs w:val="22"/>
-              </w:rPr>
               <w:t>62 – 67</w:t>
             </w:r>
           </w:p>
         </w:tc>
         <w:tc>
           <w:tcPr>
-            <w:tcW w:w="1602" w:type="dxa"/>
+            <w:tcW w:w="2250" w:type="dxa"/>
             <w:tcBorders>
               <w:top w:val="single" w:sz="4" w:space="0" w:color="000000"/>
               <w:left w:val="single" w:sz="4" w:space="0" w:color="000000"/>
@@ -2583,7 +2586,7 @@
       <w:tr>
         <w:tc>
           <w:tcPr>
-            <w:tcW w:w="3150" w:type="dxa"/>
+            <w:tcW w:w="1687" w:type="dxa"/>
             <w:tcBorders>
               <w:top w:val="single" w:sz="4" w:space="0" w:color="000000"/>
               <w:left w:val="single" w:sz="4" w:space="0" w:color="000000"/>
@@ -2620,7 +2623,7 @@
         </w:tc>
         <w:tc>
           <w:tcPr>
-            <w:tcW w:w="6210" w:type="dxa"/>
+            <w:tcW w:w="6840" w:type="dxa"/>
             <w:gridSpan w:val="3"/>
             <w:tcBorders>
               <w:top w:val="single" w:sz="4" w:space="0" w:color="000000"/>
@@ -2952,7 +2955,7 @@
           <w:sz w:val="24"/>
           <w:szCs w:val="24"/>
         </w:rPr>
-        <w:t>8</w:t>
+        <w:t>9</w:t>
       </w:r>
     </w:p>
     <w:tbl>
@@ -3054,7 +3057,7 @@
                 <w:sz w:val="22"/>
                 <w:szCs w:val="22"/>
               </w:rPr>
-              <w:t>4/2</w:t>
+              <w:t>4/</w:t>
             </w:r>
             <w:r>
               <w:rPr>
@@ -3063,7 +3066,7 @@
                 <w:sz w:val="22"/>
                 <w:szCs w:val="22"/>
               </w:rPr>
-              <w:t>/1</w:t>
+              <w:t>1</w:t>
             </w:r>
             <w:r>
               <w:rPr>
@@ -3072,7 +3075,16 @@
                 <w:sz w:val="22"/>
                 <w:szCs w:val="22"/>
               </w:rPr>
-              <w:t>8</w:t>
+              <w:t>/1</w:t>
+            </w:r>
+            <w:r>
+              <w:rPr>
+                <w:rFonts w:ascii="inherit" w:hAnsi="inherit" w:cs="Helvetica"/>
+                <w:color w:val="000000"/>
+                <w:sz w:val="22"/>
+                <w:szCs w:val="22"/>
+              </w:rPr>
+              <w:t>9</w:t>
             </w:r>
           </w:p>
         </w:tc>
@@ -3185,7 +3197,7 @@
                 <w:sz w:val="22"/>
                 <w:szCs w:val="22"/>
               </w:rPr>
-              <w:t>4/28</w:t>
+              <w:t>4/</w:t>
             </w:r>
             <w:r>
               <w:rPr>
@@ -3194,7 +3206,7 @@
                 <w:sz w:val="22"/>
                 <w:szCs w:val="22"/>
               </w:rPr>
-              <w:t>/1</w:t>
+              <w:t>7</w:t>
             </w:r>
             <w:r>
               <w:rPr>
@@ -3203,7 +3215,16 @@
                 <w:sz w:val="22"/>
                 <w:szCs w:val="22"/>
               </w:rPr>
-              <w:t>8</w:t>
+              <w:t>/1</w:t>
+            </w:r>
+            <w:r>
+              <w:rPr>
+                <w:rFonts w:ascii="inherit" w:hAnsi="inherit" w:cs="Helvetica"/>
+                <w:color w:val="000000"/>
+                <w:sz w:val="22"/>
+                <w:szCs w:val="22"/>
+              </w:rPr>
+              <w:t>9</w:t>
             </w:r>
           </w:p>
         </w:tc>
@@ -3325,7 +3346,25 @@
                 <w:sz w:val="22"/>
                 <w:szCs w:val="22"/>
               </w:rPr>
-              <w:t>4/18</w:t>
+              <w:t>3</w:t>
+            </w:r>
+            <w:r>
+              <w:rPr>
+                <w:rFonts w:ascii="inherit" w:hAnsi="inherit" w:cs="Helvetica"/>
+                <w:color w:val="000000"/>
+                <w:sz w:val="22"/>
+                <w:szCs w:val="22"/>
+              </w:rPr>
+              <w:t>/1</w:t>
+            </w:r>
+            <w:r>
+              <w:rPr>
+                <w:rFonts w:ascii="inherit" w:hAnsi="inherit" w:cs="Helvetica"/>
+                <w:color w:val="000000"/>
+                <w:sz w:val="22"/>
+                <w:szCs w:val="22"/>
+              </w:rPr>
+              <w:t>9</w:t>
             </w:r>
           </w:p>
         </w:tc>
@@ -3438,7 +3477,7 @@
                 <w:sz w:val="22"/>
                 <w:szCs w:val="22"/>
               </w:rPr>
-              <w:t>5/25</w:t>
+              <w:t>5/2</w:t>
             </w:r>
             <w:r>
               <w:rPr>
@@ -3447,7 +3486,7 @@
                 <w:sz w:val="22"/>
                 <w:szCs w:val="22"/>
               </w:rPr>
-              <w:t>/1</w:t>
+              <w:t>4</w:t>
             </w:r>
             <w:r>
               <w:rPr>
@@ -3456,7 +3495,16 @@
                 <w:sz w:val="22"/>
                 <w:szCs w:val="22"/>
               </w:rPr>
-              <w:t>8</w:t>
+              <w:t>/1</w:t>
+            </w:r>
+            <w:r>
+              <w:rPr>
+                <w:rFonts w:ascii="inherit" w:hAnsi="inherit" w:cs="Helvetica"/>
+                <w:color w:val="000000"/>
+                <w:sz w:val="22"/>
+                <w:szCs w:val="22"/>
+              </w:rPr>
+              <w:t>9</w:t>
             </w:r>
           </w:p>
         </w:tc>
@@ -3569,7 +3617,7 @@
                 <w:sz w:val="22"/>
                 <w:szCs w:val="22"/>
               </w:rPr>
-              <w:t>5/28</w:t>
+              <w:t>5/2</w:t>
             </w:r>
             <w:r>
               <w:rPr>
@@ -3578,7 +3626,7 @@
                 <w:sz w:val="22"/>
                 <w:szCs w:val="22"/>
               </w:rPr>
-              <w:t>/1</w:t>
+              <w:t>7</w:t>
             </w:r>
             <w:r>
               <w:rPr>
@@ -3587,7 +3635,16 @@
                 <w:sz w:val="22"/>
                 <w:szCs w:val="22"/>
               </w:rPr>
-              <w:t>8</w:t>
+              <w:t>/1</w:t>
+            </w:r>
+            <w:r>
+              <w:rPr>
+                <w:rFonts w:ascii="inherit" w:hAnsi="inherit" w:cs="Helvetica"/>
+                <w:color w:val="000000"/>
+                <w:sz w:val="22"/>
+                <w:szCs w:val="22"/>
+              </w:rPr>
+              <w:t>9</w:t>
             </w:r>
           </w:p>
         </w:tc>
@@ -3700,7 +3757,7 @@
                 <w:sz w:val="22"/>
                 <w:szCs w:val="22"/>
               </w:rPr>
-              <w:t>6/11/18 - 6/16</w:t>
+              <w:t>6/1</w:t>
             </w:r>
             <w:r>
               <w:rPr>
@@ -3709,7 +3766,7 @@
                 <w:sz w:val="22"/>
                 <w:szCs w:val="22"/>
               </w:rPr>
-              <w:t>/1</w:t>
+              <w:t>0</w:t>
             </w:r>
             <w:r>
               <w:rPr>
@@ -3718,7 +3775,34 @@
                 <w:sz w:val="22"/>
                 <w:szCs w:val="22"/>
               </w:rPr>
-              <w:t>8</w:t>
+              <w:t>/18 - 6/1</w:t>
+            </w:r>
+            <w:r>
+              <w:rPr>
+                <w:rFonts w:ascii="inherit" w:hAnsi="inherit" w:cs="Helvetica"/>
+                <w:color w:val="000000"/>
+                <w:sz w:val="22"/>
+                <w:szCs w:val="22"/>
+              </w:rPr>
+              <w:t>5</w:t>
+            </w:r>
+            <w:r>
+              <w:rPr>
+                <w:rFonts w:ascii="inherit" w:hAnsi="inherit" w:cs="Helvetica"/>
+                <w:color w:val="000000"/>
+                <w:sz w:val="22"/>
+                <w:szCs w:val="22"/>
+              </w:rPr>
+              <w:t>/1</w:t>
+            </w:r>
+            <w:r>
+              <w:rPr>
+                <w:rFonts w:ascii="inherit" w:hAnsi="inherit" w:cs="Helvetica"/>
+                <w:color w:val="000000"/>
+                <w:sz w:val="22"/>
+                <w:szCs w:val="22"/>
+              </w:rPr>
+              <w:t>9</w:t>
             </w:r>
           </w:p>
         </w:tc>
@@ -4100,6 +4184,14 @@
                 <w:sz w:val="22"/>
                 <w:szCs w:val="22"/>
               </w:rPr>
+              <w:t xml:space="preserve">Review </w:t>
+            </w:r>
+            <w:r>
+              <w:rPr>
+                <w:b/>
+                <w:sz w:val="22"/>
+                <w:szCs w:val="22"/>
+              </w:rPr>
               <w:t>Agile Project Management</w:t>
             </w:r>
             <w:r>
@@ -4153,14 +4245,7 @@
                 <w:sz w:val="22"/>
                 <w:szCs w:val="22"/>
               </w:rPr>
-              <w:t>, using</w:t>
-            </w:r>
-            <w:r>
-              <w:rPr>
-                <w:sz w:val="22"/>
-                <w:szCs w:val="22"/>
-              </w:rPr>
-              <w:t xml:space="preserve"> branches and pull requests</w:t>
+              <w:t>, using branches and pull requests</w:t>
             </w:r>
           </w:p>
         </w:tc>
@@ -4331,7 +4416,21 @@
                 <w:sz w:val="22"/>
                 <w:szCs w:val="22"/>
               </w:rPr>
-              <w:t>Mock-ups, Prototypes and Ux testing</w:t>
+              <w:t xml:space="preserve">Testing </w:t>
+            </w:r>
+            <w:r>
+              <w:rPr>
+                <w:sz w:val="22"/>
+                <w:szCs w:val="22"/>
+              </w:rPr>
+              <w:t>(</w:t>
+            </w:r>
+            <w:r>
+              <w:rPr>
+                <w:sz w:val="22"/>
+                <w:szCs w:val="22"/>
+              </w:rPr>
+              <w:t>integration tests, acceptance tests)</w:t>
             </w:r>
           </w:p>
         </w:tc>
@@ -4360,35 +4459,6 @@
                 <w:szCs w:val="22"/>
               </w:rPr>
             </w:pPr>
-            <w:r>
-              <w:rPr>
-                <w:sz w:val="22"/>
-                <w:szCs w:val="22"/>
-              </w:rPr>
-              <w:t>Create UI mock-ups, prototypes, or initial versions.</w:t>
-            </w:r>
-          </w:p>
-          <w:p>
-            <w:pPr>
-              <w:tabs>
-                <w:tab w:val="left" w:pos="360"/>
-                <w:tab w:val="left" w:pos="2160"/>
-                <w:tab w:val="right" w:pos="4320"/>
-                <w:tab w:val="left" w:pos="4500"/>
-                <w:tab w:val="right" w:pos="9360"/>
-              </w:tabs>
-              <w:rPr>
-                <w:sz w:val="22"/>
-                <w:szCs w:val="22"/>
-              </w:rPr>
-            </w:pPr>
-            <w:r>
-              <w:rPr>
-                <w:sz w:val="22"/>
-                <w:szCs w:val="22"/>
-              </w:rPr>
-              <w:t>Revise requirements</w:t>
-            </w:r>
           </w:p>
         </w:tc>
       </w:tr>
@@ -4446,7 +4516,7 @@
                 <w:sz w:val="22"/>
                 <w:szCs w:val="22"/>
               </w:rPr>
-              <w:t>Present user feedback on your project</w:t>
+              <w:t>Team discussion</w:t>
             </w:r>
           </w:p>
         </w:tc>
@@ -4561,21 +4631,7 @@
                 <w:sz w:val="22"/>
                 <w:szCs w:val="22"/>
               </w:rPr>
-              <w:t xml:space="preserve">Testing </w:t>
-            </w:r>
-            <w:r>
-              <w:rPr>
-                <w:sz w:val="22"/>
-                <w:szCs w:val="22"/>
-              </w:rPr>
-              <w:t>(</w:t>
-            </w:r>
-            <w:r>
-              <w:rPr>
-                <w:sz w:val="22"/>
-                <w:szCs w:val="22"/>
-              </w:rPr>
-              <w:t>Unit tests, integration tests, acceptance tests)</w:t>
+              <w:t>Continuous Integration</w:t>
             </w:r>
           </w:p>
         </w:tc>
@@ -4766,14 +4822,6 @@
                 <w:szCs w:val="22"/>
               </w:rPr>
             </w:pPr>
-            <w:r>
-              <w:rPr>
-                <w:b/>
-                <w:sz w:val="22"/>
-                <w:szCs w:val="22"/>
-              </w:rPr>
-              <w:t>Continuous Integration</w:t>
-            </w:r>
           </w:p>
         </w:tc>
         <w:tc>
@@ -4865,13 +4913,6 @@
                 <w:szCs w:val="22"/>
               </w:rPr>
             </w:pPr>
-            <w:r>
-              <w:rPr>
-                <w:sz w:val="22"/>
-                <w:szCs w:val="22"/>
-              </w:rPr>
-              <w:t>Team discussion</w:t>
-            </w:r>
           </w:p>
         </w:tc>
         <w:tc>
@@ -5489,8 +5530,6 @@
               </w:rPr>
               <w:t>Team discussion</w:t>
             </w:r>
-            <w:bookmarkStart w:id="0" w:name="_GoBack"/>
-            <w:bookmarkEnd w:id="0"/>
           </w:p>
         </w:tc>
         <w:tc>
@@ -6210,14 +6249,7 @@
                 <w:sz w:val="22"/>
                 <w:szCs w:val="22"/>
               </w:rPr>
-              <w:t>Final p</w:t>
-            </w:r>
-            <w:r>
-              <w:rPr>
-                <w:sz w:val="22"/>
-                <w:szCs w:val="22"/>
-              </w:rPr>
-              <w:t>roject report</w:t>
+              <w:t>Final project report</w:t>
             </w:r>
           </w:p>
         </w:tc>
@@ -6358,8 +6390,6 @@
     </w:r>
     <w:r>
       <w:tab/>
-    </w:r>
-    <w:r>
       <w:t xml:space="preserve">Page </w:t>
     </w:r>
     <w:r>
@@ -6487,7 +6517,14 @@
         <w:sz w:val="28"/>
         <w:szCs w:val="28"/>
       </w:rPr>
-      <w:t>Spring 2018</w:t>
+      <w:t>Spring 201</w:t>
+    </w:r>
+    <w:r>
+      <w:rPr>
+        <w:sz w:val="28"/>
+        <w:szCs w:val="28"/>
+      </w:rPr>
+      <w:t>9</w:t>
     </w:r>
   </w:p>
   <w:p>

</xml_diff>